<commit_message>
Updated for CR 32 casheir and Transaction Number
</commit_message>
<xml_diff>
--- a/Specs/ATP - Driver setup procedure - UK-LANE3000.docx
+++ b/Specs/ATP - Driver setup procedure - UK-LANE3000.docx
@@ -927,13 +927,8 @@
       <w:r>
         <w:t xml:space="preserve"> dropdown </w:t>
       </w:r>
-      <w:proofErr w:type="spellStart"/>
-      <w:r>
-        <w:t>dropdown</w:t>
-      </w:r>
-      <w:proofErr w:type="spellEnd"/>
-      <w:r>
-        <w:t xml:space="preserve"> select </w:t>
+      <w:r>
+        <w:t xml:space="preserve">select </w:t>
       </w:r>
       <w:r>
         <w:t>“</w:t>
@@ -958,11 +953,9 @@
       <w:r>
         <w:t>(</w:t>
       </w:r>
-      <w:proofErr w:type="gramStart"/>
-      <w:r>
-        <w:t>note</w:t>
-      </w:r>
-      <w:proofErr w:type="gramEnd"/>
+      <w:r>
+        <w:t>Note.</w:t>
+      </w:r>
       <w:r>
         <w:t xml:space="preserve"> this is the PDK Studio screen which differs slightly</w:t>
       </w:r>
@@ -1300,6 +1293,8 @@
         </w:rPr>
         <w:t>TEST ENVIRONMENT SETTINGS</w:t>
       </w:r>
+      <w:bookmarkStart w:id="10" w:name="_GoBack"/>
+      <w:bookmarkEnd w:id="10"/>
     </w:p>
     <w:p>
       <w:pPr>
@@ -1317,16 +1312,7 @@
           <w:rFonts w:ascii="Calibri" w:hAnsi="Calibri" w:cs="Calibri"/>
           <w:lang w:val="en-GB"/>
         </w:rPr>
-        <w:t>When configuring the devic</w:t>
-      </w:r>
-      <w:bookmarkStart w:id="10" w:name="_GoBack"/>
-      <w:bookmarkEnd w:id="10"/>
-      <w:r>
-        <w:rPr>
-          <w:rFonts w:ascii="Calibri" w:hAnsi="Calibri" w:cs="Calibri"/>
-          <w:lang w:val="en-GB"/>
-        </w:rPr>
-        <w:t>e in LAB</w:t>
+        <w:t>When configuring the device in LAB</w:t>
       </w:r>
       <w:r>
         <w:rPr>
@@ -1573,12 +1559,19 @@
       </w:pPr>
       <w:r>
         <w:rPr>
+          <w:sz w:val="28"/>
+          <w:szCs w:val="28"/>
+        </w:rPr>
+        <w:t>After all the correct Items have been added</w:t>
+      </w:r>
+      <w:r>
+        <w:rPr>
           <w:b/>
           <w:sz w:val="28"/>
           <w:szCs w:val="28"/>
           <w:u w:val="single"/>
         </w:rPr>
-        <w:t>After all the correct Items have been added click Set.</w:t>
+        <w:t xml:space="preserve"> click Set.</w:t>
       </w:r>
     </w:p>
     <w:p>
@@ -2107,7 +2100,7 @@
           <w:rPr>
             <w:noProof/>
           </w:rPr>
-          <w:t>3</w:t>
+          <w:t>5</w:t>
         </w:r>
         <w:r>
           <w:fldChar w:fldCharType="end"/>
@@ -3558,7 +3551,7 @@
 </file>
 
 <file path=customXml/itemProps1.xml><?xml version="1.0" encoding="utf-8"?>
-<ds:datastoreItem xmlns:ds="http://schemas.openxmlformats.org/officeDocument/2006/customXml" ds:itemID="{B8EDE345-35E0-4C0C-8962-FBC1024454BC}">
+<ds:datastoreItem xmlns:ds="http://schemas.openxmlformats.org/officeDocument/2006/customXml" ds:itemID="{B4A7B931-A160-4629-A2B3-C8474399E8EF}">
   <ds:schemaRefs>
     <ds:schemaRef ds:uri="http://schemas.openxmlformats.org/officeDocument/2006/bibliography"/>
   </ds:schemaRefs>

</xml_diff>